<commit_message>
updates with more Software Architecture files
Body----- empty
Signed-off-by: Mao Chuan Li <mao.chuan.li@gmail.com>
</commit_message>
<xml_diff>
--- a/System Development Methods/li_maochuan+chen_xiaoyu_ass1_v1.docx
+++ b/System Development Methods/li_maochuan+chen_xiaoyu_ass1_v1.docx
@@ -2376,16 +2376,11 @@
           <w:ilvl w:val="0"/>
           <w:numId w:val="16"/>
         </w:numPr>
-        <w:rPr>
-          <w:rFonts w:hint="eastAsia"/>
-        </w:rPr>
       </w:pPr>
       <w:r>
         <w:lastRenderedPageBreak/>
         <w:t>Abstract</w:t>
       </w:r>
-      <w:bookmarkStart w:id="0" w:name="_GoBack"/>
-      <w:bookmarkEnd w:id="0"/>
     </w:p>
     <w:p>
       <w:pPr>
@@ -2862,9 +2857,6 @@
     <w:p>
       <w:pPr>
         <w:pStyle w:val="Heading1"/>
-        <w:rPr>
-          <w:rFonts w:hint="eastAsia"/>
-        </w:rPr>
       </w:pPr>
       <w:r>
         <w:t>Introduction</w:t>
@@ -2883,9 +2875,6 @@
     <w:p>
       <w:pPr>
         <w:pStyle w:val="Heading1"/>
-        <w:rPr>
-          <w:rFonts w:hint="eastAsia"/>
-        </w:rPr>
       </w:pPr>
       <w:r>
         <w:t>Background</w:t>
@@ -2912,9 +2901,6 @@
     <w:p>
       <w:pPr>
         <w:pStyle w:val="Heading2"/>
-        <w:rPr>
-          <w:rFonts w:hint="eastAsia"/>
-        </w:rPr>
       </w:pPr>
       <w:r>
         <w:t>Organizational</w:t>
@@ -2936,9 +2922,6 @@
     <w:p>
       <w:pPr>
         <w:pStyle w:val="Heading2"/>
-        <w:rPr>
-          <w:rFonts w:hint="eastAsia"/>
-        </w:rPr>
       </w:pPr>
       <w:r>
         <w:t>Development Methods, tools and practices</w:t>
@@ -2957,9 +2940,6 @@
     <w:p>
       <w:pPr>
         <w:pStyle w:val="Heading1"/>
-        <w:rPr>
-          <w:rFonts w:hint="eastAsia"/>
-        </w:rPr>
       </w:pPr>
       <w:r>
         <w:t>Recommendations</w:t>
@@ -2978,9 +2958,6 @@
     <w:p>
       <w:pPr>
         <w:pStyle w:val="Heading1"/>
-        <w:rPr>
-          <w:rFonts w:hint="eastAsia"/>
-        </w:rPr>
       </w:pPr>
       <w:r>
         <w:t>Conclusion</w:t>
@@ -3004,9 +2981,6 @@
     <w:p>
       <w:pPr>
         <w:pStyle w:val="Heading1"/>
-        <w:rPr>
-          <w:rFonts w:hint="eastAsia"/>
-        </w:rPr>
       </w:pPr>
       <w:r>
         <w:t>Reference</w:t>
@@ -3023,9 +2997,6 @@
     <w:p>
       <w:pPr>
         <w:pStyle w:val="Heading1"/>
-        <w:rPr>
-          <w:rFonts w:hint="eastAsia"/>
-        </w:rPr>
       </w:pPr>
       <w:r>
         <w:t>Appendices</w:t>
@@ -3046,6 +3017,13 @@
           <w:b w:val="0"/>
         </w:rPr>
       </w:pPr>
+      <w:bookmarkStart w:id="0" w:name="_GoBack"/>
+      <w:r>
+        <w:rPr>
+          <w:b w:val="0"/>
+        </w:rPr>
+        <w:t>Please briefly introduce your company and your teams.</w:t>
+      </w:r>
     </w:p>
     <w:p>
       <w:pPr>
@@ -3168,7 +3146,6 @@
       <w:pPr>
         <w:pStyle w:val="Heading3"/>
         <w:rPr>
-          <w:rFonts w:hint="eastAsia"/>
           <w:b w:val="0"/>
         </w:rPr>
       </w:pPr>
@@ -3179,12 +3156,10 @@
         <w:t>In your opinion, what are the main challenges related to software development methods and tools I should learn about.</w:t>
       </w:r>
     </w:p>
+    <w:bookmarkEnd w:id="0"/>
     <w:p>
       <w:pPr>
         <w:pStyle w:val="Heading2"/>
-        <w:rPr>
-          <w:rFonts w:hint="eastAsia"/>
-        </w:rPr>
       </w:pPr>
       <w:r>
         <w:t>Expert Opinion of Critical Success Factors</w:t>
@@ -3662,7 +3637,7 @@
       <w:rPr>
         <w:noProof/>
       </w:rPr>
-      <w:t>2</w:t>
+      <w:t>3</w:t>
     </w:r>
     <w:r>
       <w:fldChar w:fldCharType="end"/>
@@ -4803,6 +4778,7 @@
       <w:lvl w:ilvl="0">
         <w:start w:val="1"/>
         <w:numFmt w:val="decimal"/>
+        <w:pStyle w:val="Heading1"/>
         <w:lvlText w:val="%1."/>
         <w:lvlJc w:val="left"/>
         <w:pPr>
@@ -4814,6 +4790,7 @@
       <w:lvl w:ilvl="1">
         <w:start w:val="1"/>
         <w:numFmt w:val="decimal"/>
+        <w:pStyle w:val="Heading2"/>
         <w:lvlText w:val="%1.%2."/>
         <w:lvlJc w:val="left"/>
         <w:pPr>
@@ -4825,6 +4802,7 @@
       <w:lvl w:ilvl="2">
         <w:start w:val="1"/>
         <w:numFmt w:val="decimal"/>
+        <w:pStyle w:val="Heading3"/>
         <w:lvlText w:val="%1.%2.%3."/>
         <w:lvlJc w:val="left"/>
         <w:pPr>
@@ -5236,6 +5214,7 @@
   <w:style w:type="character" w:default="1" w:styleId="DefaultParagraphFont">
     <w:name w:val="Default Paragraph Font"/>
     <w:uiPriority w:val="1"/>
+    <w:semiHidden/>
     <w:unhideWhenUsed/>
   </w:style>
   <w:style w:type="table" w:default="1" w:styleId="TableNormal">
@@ -5757,6 +5736,7 @@
   <w:style w:type="character" w:default="1" w:styleId="DefaultParagraphFont">
     <w:name w:val="Default Paragraph Font"/>
     <w:uiPriority w:val="1"/>
+    <w:semiHidden/>
     <w:unhideWhenUsed/>
   </w:style>
   <w:style w:type="table" w:default="1" w:styleId="TableNormal">
@@ -6253,7 +6233,7 @@
   <a:extraClrSchemeLst/>
   <a:extLst>
     <a:ext uri="{05A4C25C-085E-4340-85A3-A5531E510DB2}">
-      <thm15:themeFamily xmlns="" xmlns:thm15="http://schemas.microsoft.com/office/thememl/2012/main" name="Office Theme" id="{62F939B6-93AF-4DB8-9C6B-D6C7DFDC589F}" vid="{4A3C46E8-61CC-4603-A589-7422A47A8E4A}"/>
+      <thm15:themeFamily xmlns:thm15="http://schemas.microsoft.com/office/thememl/2012/main" xmlns="" name="Office Theme" id="{62F939B6-93AF-4DB8-9C6B-D6C7DFDC589F}" vid="{4A3C46E8-61CC-4603-A589-7422A47A8E4A}"/>
     </a:ext>
   </a:extLst>
 </a:theme>
@@ -6264,7 +6244,7 @@
 </file>
 
 <file path=customXml/itemProps1.xml><?xml version="1.0" encoding="utf-8"?>
-<ds:datastoreItem xmlns:ds="http://schemas.openxmlformats.org/officeDocument/2006/customXml" ds:itemID="{4EA36D6D-B13D-EA44-A9E0-671EFEF7D5B7}">
+<ds:datastoreItem xmlns:ds="http://schemas.openxmlformats.org/officeDocument/2006/customXml" ds:itemID="{5EDAA1E3-066C-8846-A815-6E6B12841A49}">
   <ds:schemaRefs>
     <ds:schemaRef ds:uri="http://schemas.openxmlformats.org/officeDocument/2006/bibliography"/>
   </ds:schemaRefs>

</xml_diff>